<commit_message>
few changes are done
</commit_message>
<xml_diff>
--- a/Additional Doc/Case Study for Auto Project.docx
+++ b/Additional Doc/Case Study for Auto Project.docx
@@ -713,34 +713,7 @@
           <w:sz w:val="20"/>
           <w:szCs w:val="20"/>
         </w:rPr>
-        <w:t>V</w:t>
-      </w:r>
-      <w:r>
-        <w:rPr>
-          <w:rFonts w:ascii="Consolas" w:hAnsi="Consolas" w:cs="Consolas"/>
-          <w:color w:val="2A00FF"/>
-          <w:sz w:val="20"/>
-          <w:szCs w:val="20"/>
-        </w:rPr>
-        <w:t xml:space="preserve">erify </w:t>
-      </w:r>
-      <w:r>
-        <w:rPr>
-          <w:rFonts w:ascii="Consolas" w:hAnsi="Consolas" w:cs="Consolas"/>
-          <w:color w:val="2A00FF"/>
-          <w:sz w:val="20"/>
-          <w:szCs w:val="20"/>
-        </w:rPr>
-        <w:t xml:space="preserve">if </w:t>
-      </w:r>
-      <w:r>
-        <w:rPr>
-          <w:rFonts w:ascii="Consolas" w:hAnsi="Consolas" w:cs="Consolas"/>
-          <w:color w:val="2A00FF"/>
-          <w:sz w:val="20"/>
-          <w:szCs w:val="20"/>
-        </w:rPr>
-        <w:t xml:space="preserve">the User offer has </w:t>
+        <w:t xml:space="preserve">Verify if the User offer has </w:t>
       </w:r>
       <w:r>
         <w:rPr>
@@ -777,28 +750,44 @@
           <w:sz w:val="20"/>
           <w:szCs w:val="20"/>
         </w:rPr>
-        <w:t xml:space="preserve">Once the User details are filled in successfully, verify if </w:t>
-      </w:r>
-      <w:r>
-        <w:rPr>
-          <w:rFonts w:ascii="Consolas" w:hAnsi="Consolas" w:cs="Consolas"/>
-          <w:color w:val="2A00FF"/>
-          <w:sz w:val="20"/>
-          <w:szCs w:val="20"/>
-        </w:rPr>
-        <w:t>the User form is sent to Dealer successfully</w:t>
-      </w:r>
-      <w:r>
-        <w:rPr>
-          <w:rFonts w:ascii="Consolas" w:hAnsi="Consolas" w:cs="Consolas"/>
-          <w:color w:val="2A00FF"/>
-          <w:sz w:val="20"/>
-          <w:szCs w:val="20"/>
-        </w:rPr>
-        <w:t xml:space="preserve"> and ‘Protect your Browser’ page is displayed.</w:t>
+        <w:t>Once the User details are filled in successfully, verify if the User form is sent to Dealer successfully and ‘Protect your Browser’ page is displayed.</w:t>
       </w:r>
     </w:p>
     <w:p/>
+    <w:p>
+      <w:r>
+        <w:t xml:space="preserve">Test Case Steps are attached in below excel document. </w:t>
+      </w:r>
+    </w:p>
+    <w:p>
+      <w:r>
+        <w:object w:dxaOrig="1504" w:dyaOrig="982" w14:anchorId="6E4F9905">
+          <v:shapetype id="_x0000_t75" coordsize="21600,21600" o:spt="75" o:preferrelative="t" path="m@4@5l@4@11@9@11@9@5xe" filled="f" stroked="f">
+            <v:stroke joinstyle="miter"/>
+            <v:formulas>
+              <v:f eqn="if lineDrawn pixelLineWidth 0"/>
+              <v:f eqn="sum @0 1 0"/>
+              <v:f eqn="sum 0 0 @1"/>
+              <v:f eqn="prod @2 1 2"/>
+              <v:f eqn="prod @3 21600 pixelWidth"/>
+              <v:f eqn="prod @3 21600 pixelHeight"/>
+              <v:f eqn="sum @0 0 1"/>
+              <v:f eqn="prod @6 1 2"/>
+              <v:f eqn="prod @7 21600 pixelWidth"/>
+              <v:f eqn="sum @8 21600 0"/>
+              <v:f eqn="prod @7 21600 pixelHeight"/>
+              <v:f eqn="sum @10 21600 0"/>
+            </v:formulas>
+            <v:path o:extrusionok="f" gradientshapeok="t" o:connecttype="rect"/>
+            <o:lock v:ext="edit" aspectratio="t"/>
+          </v:shapetype>
+          <v:shape id="_x0000_i1025" type="#_x0000_t75" style="width:75pt;height:49pt" o:ole="">
+            <v:imagedata r:id="rId6" o:title=""/>
+          </v:shape>
+          <o:OLEObject Type="Embed" ProgID="Excel.Sheet.12" ShapeID="_x0000_i1025" DrawAspect="Icon" ObjectID="_1587185749" r:id="rId7"/>
+        </w:object>
+      </w:r>
+    </w:p>
     <w:p/>
     <w:p>
       <w:pPr>
@@ -810,7 +799,6 @@
         <w:rPr>
           <w:b/>
         </w:rPr>
-        <w:lastRenderedPageBreak/>
         <w:t>Automation Project Details:</w:t>
       </w:r>
     </w:p>
@@ -1023,6 +1011,8 @@
     </w:p>
     <w:p>
       <w:pPr>
+        <w:pStyle w:val="ListParagraph"/>
+        <w:ind w:left="0"/>
         <w:rPr>
           <w:b/>
         </w:rPr>
@@ -1031,6 +1021,95 @@
         <w:rPr>
           <w:b/>
         </w:rPr>
+        <w:t xml:space="preserve">What To expect during execution </w:t>
+      </w:r>
+      <w:r>
+        <w:rPr>
+          <w:b/>
+        </w:rPr>
+        <w:t>and as</w:t>
+      </w:r>
+      <w:r>
+        <w:rPr>
+          <w:b/>
+        </w:rPr>
+        <w:t xml:space="preserve"> a Test Result:</w:t>
+      </w:r>
+    </w:p>
+    <w:p>
+      <w:pPr>
+        <w:pStyle w:val="ListParagraph"/>
+        <w:ind w:left="0"/>
+        <w:rPr>
+          <w:b/>
+        </w:rPr>
+      </w:pPr>
+    </w:p>
+    <w:p>
+      <w:pPr>
+        <w:pStyle w:val="ListParagraph"/>
+        <w:numPr>
+          <w:ilvl w:val="0"/>
+          <w:numId w:val="9"/>
+        </w:numPr>
+      </w:pPr>
+      <w:r>
+        <w:t>Test case 2 execution is dependent on Test case 1.</w:t>
+      </w:r>
+      <w:r>
+        <w:t xml:space="preserve"> If TestCase1 fails, TestCase2 is skipped</w:t>
+      </w:r>
+    </w:p>
+    <w:p>
+      <w:pPr>
+        <w:pStyle w:val="ListParagraph"/>
+        <w:numPr>
+          <w:ilvl w:val="0"/>
+          <w:numId w:val="9"/>
+        </w:numPr>
+      </w:pPr>
+      <w:r>
+        <w:t>Both the test cases are run in Firefox and Chrome browser. The setup to execute in both the browser is done in testing.xml</w:t>
+      </w:r>
+    </w:p>
+    <w:p>
+      <w:pPr>
+        <w:pStyle w:val="ListParagraph"/>
+        <w:numPr>
+          <w:ilvl w:val="0"/>
+          <w:numId w:val="9"/>
+        </w:numPr>
+      </w:pPr>
+      <w:r>
+        <w:t>Check the results in folder test-output/</w:t>
+      </w:r>
+      <w:proofErr w:type="spellStart"/>
+      <w:r>
+        <w:t>Cox_Auto_Assignment</w:t>
+      </w:r>
+      <w:proofErr w:type="spellEnd"/>
+      <w:r>
+        <w:t>. Check 2 reports for 2 Test suites in html. Open HTML files in Web browser.</w:t>
+      </w:r>
+      <w:r>
+        <w:t xml:space="preserve"> You can view results through Eclipse.</w:t>
+      </w:r>
+    </w:p>
+    <w:p>
+      <w:pPr>
+        <w:pStyle w:val="ListParagraph"/>
+      </w:pPr>
+    </w:p>
+    <w:p>
+      <w:pPr>
+        <w:rPr>
+          <w:b/>
+        </w:rPr>
+      </w:pPr>
+      <w:r>
+        <w:rPr>
+          <w:b/>
+        </w:rPr>
         <w:t>Below are the</w:t>
       </w:r>
       <w:r>
@@ -1072,329 +1151,6 @@
           <w:color w:val="24292E"/>
         </w:rPr>
         <w:t>:</w:t>
-      </w:r>
-    </w:p>
-    <w:p>
-      <w:pPr>
-        <w:numPr>
-          <w:ilvl w:val="0"/>
-          <w:numId w:val="6"/>
-        </w:numPr>
-        <w:spacing w:before="100" w:beforeAutospacing="1" w:after="100" w:afterAutospacing="1"/>
-        <w:rPr>
-          <w:rFonts w:ascii="Segoe UI" w:eastAsia="Times New Roman" w:hAnsi="Segoe UI" w:cs="Segoe UI"/>
-          <w:color w:val="24292E"/>
-        </w:rPr>
-      </w:pPr>
-      <w:r>
-        <w:rPr>
-          <w:rFonts w:ascii="Segoe UI" w:eastAsia="Times New Roman" w:hAnsi="Segoe UI" w:cs="Segoe UI"/>
-          <w:color w:val="24292E"/>
-        </w:rPr>
-        <w:t>Java</w:t>
-      </w:r>
-      <w:r>
-        <w:rPr>
-          <w:rFonts w:ascii="Segoe UI" w:eastAsia="Times New Roman" w:hAnsi="Segoe UI" w:cs="Segoe UI"/>
-          <w:color w:val="24292E"/>
-        </w:rPr>
-        <w:t xml:space="preserve"> (Current version)</w:t>
-      </w:r>
-    </w:p>
-    <w:p>
-      <w:pPr>
-        <w:numPr>
-          <w:ilvl w:val="0"/>
-          <w:numId w:val="6"/>
-        </w:numPr>
-        <w:spacing w:before="60" w:after="100" w:afterAutospacing="1"/>
-        <w:rPr>
-          <w:rFonts w:ascii="Segoe UI" w:eastAsia="Times New Roman" w:hAnsi="Segoe UI" w:cs="Segoe UI"/>
-          <w:color w:val="24292E"/>
-        </w:rPr>
-      </w:pPr>
-      <w:r>
-        <w:rPr>
-          <w:rFonts w:ascii="Segoe UI" w:eastAsia="Times New Roman" w:hAnsi="Segoe UI" w:cs="Segoe UI"/>
-          <w:color w:val="24292E"/>
-        </w:rPr>
-        <w:t>Eclipse IDE for Java</w:t>
-      </w:r>
-    </w:p>
-    <w:p>
-      <w:pPr>
-        <w:numPr>
-          <w:ilvl w:val="0"/>
-          <w:numId w:val="6"/>
-        </w:numPr>
-        <w:spacing w:before="60" w:after="100" w:afterAutospacing="1"/>
-        <w:rPr>
-          <w:rFonts w:ascii="Segoe UI" w:eastAsia="Times New Roman" w:hAnsi="Segoe UI" w:cs="Segoe UI"/>
-          <w:color w:val="24292E"/>
-        </w:rPr>
-      </w:pPr>
-      <w:r>
-        <w:rPr>
-          <w:rFonts w:ascii="Segoe UI" w:eastAsia="Times New Roman" w:hAnsi="Segoe UI" w:cs="Segoe UI"/>
-          <w:color w:val="24292E"/>
-        </w:rPr>
-        <w:t>TestNG (Install from Eclipse Marketplace - TestNG version 6.8.0)</w:t>
-      </w:r>
-    </w:p>
-    <w:p>
-      <w:pPr>
-        <w:numPr>
-          <w:ilvl w:val="0"/>
-          <w:numId w:val="6"/>
-        </w:numPr>
-        <w:spacing w:before="60" w:after="100" w:afterAutospacing="1"/>
-        <w:rPr>
-          <w:rFonts w:ascii="Segoe UI" w:eastAsia="Times New Roman" w:hAnsi="Segoe UI" w:cs="Segoe UI"/>
-          <w:color w:val="24292E"/>
-        </w:rPr>
-      </w:pPr>
-      <w:r>
-        <w:rPr>
-          <w:rFonts w:ascii="Segoe UI" w:eastAsia="Times New Roman" w:hAnsi="Segoe UI" w:cs="Segoe UI"/>
-          <w:color w:val="24292E"/>
-        </w:rPr>
-        <w:t>Maven</w:t>
-      </w:r>
-    </w:p>
-    <w:p>
-      <w:pPr>
-        <w:numPr>
-          <w:ilvl w:val="0"/>
-          <w:numId w:val="6"/>
-        </w:numPr>
-        <w:spacing w:before="60" w:after="100" w:afterAutospacing="1"/>
-        <w:rPr>
-          <w:rFonts w:ascii="Segoe UI" w:eastAsia="Times New Roman" w:hAnsi="Segoe UI" w:cs="Segoe UI"/>
-          <w:color w:val="24292E"/>
-        </w:rPr>
-      </w:pPr>
-      <w:r>
-        <w:rPr>
-          <w:rFonts w:ascii="Segoe UI" w:eastAsia="Times New Roman" w:hAnsi="Segoe UI" w:cs="Segoe UI"/>
-          <w:color w:val="24292E"/>
-        </w:rPr>
-        <w:t>Chrome Browser (Version 66.0.3359.139 or higher)</w:t>
-      </w:r>
-    </w:p>
-    <w:p>
-      <w:pPr>
-        <w:numPr>
-          <w:ilvl w:val="0"/>
-          <w:numId w:val="6"/>
-        </w:numPr>
-        <w:spacing w:before="60" w:after="100" w:afterAutospacing="1"/>
-        <w:rPr>
-          <w:rFonts w:ascii="Segoe UI" w:eastAsia="Times New Roman" w:hAnsi="Segoe UI" w:cs="Segoe UI"/>
-          <w:color w:val="24292E"/>
-        </w:rPr>
-      </w:pPr>
-      <w:r>
-        <w:rPr>
-          <w:rFonts w:ascii="Segoe UI" w:eastAsia="Times New Roman" w:hAnsi="Segoe UI" w:cs="Segoe UI"/>
-          <w:color w:val="24292E"/>
-        </w:rPr>
-        <w:t>Quantum Firefox Browser (version 59.0.3 (64-bit))</w:t>
-      </w:r>
-    </w:p>
-    <w:p>
-      <w:pPr>
-        <w:spacing w:after="240"/>
-        <w:rPr>
-          <w:rFonts w:ascii="Segoe UI" w:eastAsia="Times New Roman" w:hAnsi="Segoe UI" w:cs="Segoe UI"/>
-          <w:color w:val="24292E"/>
-        </w:rPr>
-      </w:pPr>
-      <w:r>
-        <w:rPr>
-          <w:rFonts w:ascii="Segoe UI" w:eastAsia="Times New Roman" w:hAnsi="Segoe UI" w:cs="Segoe UI"/>
-          <w:color w:val="24292E"/>
-        </w:rPr>
-        <w:t xml:space="preserve">To execute this Program, </w:t>
-      </w:r>
-      <w:r>
-        <w:rPr>
-          <w:rFonts w:ascii="Segoe UI" w:eastAsia="Times New Roman" w:hAnsi="Segoe UI" w:cs="Segoe UI"/>
-          <w:color w:val="24292E"/>
-        </w:rPr>
-        <w:t>p</w:t>
-      </w:r>
-      <w:r>
-        <w:rPr>
-          <w:rFonts w:ascii="Segoe UI" w:eastAsia="Times New Roman" w:hAnsi="Segoe UI" w:cs="Segoe UI"/>
-          <w:color w:val="24292E"/>
-        </w:rPr>
-        <w:t>lease follow below steps:</w:t>
-      </w:r>
-    </w:p>
-    <w:p>
-      <w:pPr>
-        <w:numPr>
-          <w:ilvl w:val="0"/>
-          <w:numId w:val="7"/>
-        </w:numPr>
-        <w:spacing w:before="100" w:beforeAutospacing="1" w:after="100" w:afterAutospacing="1"/>
-        <w:rPr>
-          <w:rFonts w:ascii="Segoe UI" w:eastAsia="Times New Roman" w:hAnsi="Segoe UI" w:cs="Segoe UI"/>
-          <w:color w:val="24292E"/>
-        </w:rPr>
-      </w:pPr>
-      <w:r>
-        <w:rPr>
-          <w:rFonts w:ascii="Segoe UI" w:eastAsia="Times New Roman" w:hAnsi="Segoe UI" w:cs="Segoe UI"/>
-          <w:color w:val="24292E"/>
-        </w:rPr>
-        <w:t xml:space="preserve">Download the project from </w:t>
-      </w:r>
-      <w:proofErr w:type="spellStart"/>
-      <w:r>
-        <w:rPr>
-          <w:rFonts w:ascii="Segoe UI" w:eastAsia="Times New Roman" w:hAnsi="Segoe UI" w:cs="Segoe UI"/>
-          <w:color w:val="24292E"/>
-        </w:rPr>
-        <w:t>Github</w:t>
-      </w:r>
-      <w:proofErr w:type="spellEnd"/>
-      <w:r>
-        <w:rPr>
-          <w:rFonts w:ascii="Segoe UI" w:eastAsia="Times New Roman" w:hAnsi="Segoe UI" w:cs="Segoe UI"/>
-          <w:color w:val="24292E"/>
-        </w:rPr>
-        <w:t xml:space="preserve"> in local folder.</w:t>
-      </w:r>
-    </w:p>
-    <w:p>
-      <w:pPr>
-        <w:numPr>
-          <w:ilvl w:val="0"/>
-          <w:numId w:val="7"/>
-        </w:numPr>
-        <w:spacing w:before="60" w:after="100" w:afterAutospacing="1"/>
-        <w:rPr>
-          <w:rFonts w:ascii="Segoe UI" w:eastAsia="Times New Roman" w:hAnsi="Segoe UI" w:cs="Segoe UI"/>
-          <w:color w:val="24292E"/>
-        </w:rPr>
-      </w:pPr>
-      <w:r>
-        <w:rPr>
-          <w:rFonts w:ascii="Segoe UI" w:eastAsia="Times New Roman" w:hAnsi="Segoe UI" w:cs="Segoe UI"/>
-          <w:color w:val="24292E"/>
-        </w:rPr>
-        <w:t>Open the downloaded project in Eclipse IDE</w:t>
-      </w:r>
-    </w:p>
-    <w:p>
-      <w:pPr>
-        <w:numPr>
-          <w:ilvl w:val="0"/>
-          <w:numId w:val="7"/>
-        </w:numPr>
-        <w:spacing w:before="60" w:after="100" w:afterAutospacing="1"/>
-        <w:rPr>
-          <w:rFonts w:ascii="Segoe UI" w:eastAsia="Times New Roman" w:hAnsi="Segoe UI" w:cs="Segoe UI"/>
-          <w:color w:val="24292E"/>
-        </w:rPr>
-      </w:pPr>
-      <w:r>
-        <w:rPr>
-          <w:rFonts w:ascii="Segoe UI" w:eastAsia="Times New Roman" w:hAnsi="Segoe UI" w:cs="Segoe UI"/>
-          <w:color w:val="24292E"/>
-        </w:rPr>
-        <w:t>Once the project is open, right click on the project and select Maven, select "Update Project".</w:t>
-      </w:r>
-      <w:r>
-        <w:rPr>
-          <w:rFonts w:ascii="Segoe UI" w:eastAsia="Times New Roman" w:hAnsi="Segoe UI" w:cs="Segoe UI"/>
-          <w:color w:val="24292E"/>
-        </w:rPr>
-        <w:t xml:space="preserve"> </w:t>
-      </w:r>
-      <w:r>
-        <w:rPr>
-          <w:rFonts w:ascii="Segoe UI" w:eastAsia="Times New Roman" w:hAnsi="Segoe UI" w:cs="Segoe UI"/>
-          <w:color w:val="24292E"/>
-        </w:rPr>
-        <w:t>Select "Force Update of Snapshots/Releases" and click OK.</w:t>
-      </w:r>
-      <w:r>
-        <w:rPr>
-          <w:rFonts w:ascii="Segoe UI" w:eastAsia="Times New Roman" w:hAnsi="Segoe UI" w:cs="Segoe UI"/>
-          <w:color w:val="24292E"/>
-        </w:rPr>
-        <w:t xml:space="preserve"> </w:t>
-      </w:r>
-    </w:p>
-    <w:p>
-      <w:pPr>
-        <w:numPr>
-          <w:ilvl w:val="0"/>
-          <w:numId w:val="7"/>
-        </w:numPr>
-        <w:spacing w:before="60" w:after="100" w:afterAutospacing="1"/>
-        <w:rPr>
-          <w:rFonts w:ascii="Segoe UI" w:eastAsia="Times New Roman" w:hAnsi="Segoe UI" w:cs="Segoe UI"/>
-          <w:color w:val="24292E"/>
-        </w:rPr>
-      </w:pPr>
-      <w:r>
-        <w:rPr>
-          <w:rFonts w:ascii="Segoe UI" w:eastAsia="Times New Roman" w:hAnsi="Segoe UI" w:cs="Segoe UI"/>
-          <w:color w:val="24292E"/>
-        </w:rPr>
-        <w:t xml:space="preserve">Once the project is built, </w:t>
-      </w:r>
-      <w:r>
-        <w:rPr>
-          <w:rFonts w:ascii="Segoe UI" w:eastAsia="Times New Roman" w:hAnsi="Segoe UI" w:cs="Segoe UI"/>
-          <w:color w:val="24292E"/>
-        </w:rPr>
-        <w:t>right click on</w:t>
-      </w:r>
-      <w:r>
-        <w:rPr>
-          <w:rFonts w:ascii="Segoe UI" w:eastAsia="Times New Roman" w:hAnsi="Segoe UI" w:cs="Segoe UI"/>
-          <w:color w:val="24292E"/>
-        </w:rPr>
-        <w:t xml:space="preserve"> testng.xml </w:t>
-      </w:r>
-      <w:r>
-        <w:rPr>
-          <w:rFonts w:ascii="Segoe UI" w:eastAsia="Times New Roman" w:hAnsi="Segoe UI" w:cs="Segoe UI"/>
-          <w:color w:val="24292E"/>
-        </w:rPr>
-        <w:t xml:space="preserve">and Run the code </w:t>
-      </w:r>
-      <w:r>
-        <w:rPr>
-          <w:rFonts w:ascii="Segoe UI" w:eastAsia="Times New Roman" w:hAnsi="Segoe UI" w:cs="Segoe UI"/>
-          <w:color w:val="24292E"/>
-        </w:rPr>
-        <w:t xml:space="preserve">using </w:t>
-      </w:r>
-      <w:r>
-        <w:rPr>
-          <w:rFonts w:ascii="Segoe UI" w:eastAsia="Times New Roman" w:hAnsi="Segoe UI" w:cs="Segoe UI"/>
-          <w:color w:val="24292E"/>
-        </w:rPr>
-        <w:t>“</w:t>
-      </w:r>
-      <w:r>
-        <w:rPr>
-          <w:rFonts w:ascii="Segoe UI" w:eastAsia="Times New Roman" w:hAnsi="Segoe UI" w:cs="Segoe UI"/>
-          <w:color w:val="24292E"/>
-        </w:rPr>
-        <w:t>TestNG Suite</w:t>
-      </w:r>
-      <w:r>
-        <w:rPr>
-          <w:rFonts w:ascii="Segoe UI" w:eastAsia="Times New Roman" w:hAnsi="Segoe UI" w:cs="Segoe UI"/>
-          <w:color w:val="24292E"/>
-        </w:rPr>
-        <w:t>”</w:t>
       </w:r>
       <w:bookmarkStart w:id="0" w:name="_GoBack"/>
       <w:bookmarkEnd w:id="0"/>
@@ -1403,8 +1159,202 @@
       <w:pPr>
         <w:numPr>
           <w:ilvl w:val="0"/>
+          <w:numId w:val="6"/>
+        </w:numPr>
+        <w:spacing w:before="100" w:beforeAutospacing="1" w:after="100" w:afterAutospacing="1"/>
+        <w:rPr>
+          <w:rFonts w:ascii="Segoe UI" w:eastAsia="Times New Roman" w:hAnsi="Segoe UI" w:cs="Segoe UI"/>
+          <w:color w:val="24292E"/>
+        </w:rPr>
+      </w:pPr>
+      <w:r>
+        <w:rPr>
+          <w:rFonts w:ascii="Segoe UI" w:eastAsia="Times New Roman" w:hAnsi="Segoe UI" w:cs="Segoe UI"/>
+          <w:color w:val="24292E"/>
+        </w:rPr>
+        <w:t>Java</w:t>
+      </w:r>
+      <w:r>
+        <w:rPr>
+          <w:rFonts w:ascii="Segoe UI" w:eastAsia="Times New Roman" w:hAnsi="Segoe UI" w:cs="Segoe UI"/>
+          <w:color w:val="24292E"/>
+        </w:rPr>
+        <w:t xml:space="preserve"> (Current version)</w:t>
+      </w:r>
+    </w:p>
+    <w:p>
+      <w:pPr>
+        <w:numPr>
+          <w:ilvl w:val="0"/>
+          <w:numId w:val="6"/>
+        </w:numPr>
+        <w:spacing w:before="60" w:after="100" w:afterAutospacing="1"/>
+        <w:rPr>
+          <w:rFonts w:ascii="Segoe UI" w:eastAsia="Times New Roman" w:hAnsi="Segoe UI" w:cs="Segoe UI"/>
+          <w:color w:val="24292E"/>
+        </w:rPr>
+      </w:pPr>
+      <w:r>
+        <w:rPr>
+          <w:rFonts w:ascii="Segoe UI" w:eastAsia="Times New Roman" w:hAnsi="Segoe UI" w:cs="Segoe UI"/>
+          <w:color w:val="24292E"/>
+        </w:rPr>
+        <w:t>Eclipse IDE for Java</w:t>
+      </w:r>
+    </w:p>
+    <w:p>
+      <w:pPr>
+        <w:numPr>
+          <w:ilvl w:val="0"/>
+          <w:numId w:val="6"/>
+        </w:numPr>
+        <w:spacing w:before="60" w:after="100" w:afterAutospacing="1"/>
+        <w:rPr>
+          <w:rFonts w:ascii="Segoe UI" w:eastAsia="Times New Roman" w:hAnsi="Segoe UI" w:cs="Segoe UI"/>
+          <w:color w:val="24292E"/>
+        </w:rPr>
+      </w:pPr>
+      <w:r>
+        <w:rPr>
+          <w:rFonts w:ascii="Segoe UI" w:eastAsia="Times New Roman" w:hAnsi="Segoe UI" w:cs="Segoe UI"/>
+          <w:color w:val="24292E"/>
+        </w:rPr>
+        <w:t>TestNG (Install from Eclipse Marketplace - TestNG version 6.8.0)</w:t>
+      </w:r>
+    </w:p>
+    <w:p>
+      <w:pPr>
+        <w:numPr>
+          <w:ilvl w:val="0"/>
+          <w:numId w:val="6"/>
+        </w:numPr>
+        <w:spacing w:before="60" w:after="100" w:afterAutospacing="1"/>
+        <w:rPr>
+          <w:rFonts w:ascii="Segoe UI" w:eastAsia="Times New Roman" w:hAnsi="Segoe UI" w:cs="Segoe UI"/>
+          <w:color w:val="24292E"/>
+        </w:rPr>
+      </w:pPr>
+      <w:r>
+        <w:rPr>
+          <w:rFonts w:ascii="Segoe UI" w:eastAsia="Times New Roman" w:hAnsi="Segoe UI" w:cs="Segoe UI"/>
+          <w:color w:val="24292E"/>
+        </w:rPr>
+        <w:lastRenderedPageBreak/>
+        <w:t>Maven</w:t>
+      </w:r>
+    </w:p>
+    <w:p>
+      <w:pPr>
+        <w:numPr>
+          <w:ilvl w:val="0"/>
+          <w:numId w:val="6"/>
+        </w:numPr>
+        <w:spacing w:before="60" w:after="100" w:afterAutospacing="1"/>
+        <w:rPr>
+          <w:rFonts w:ascii="Segoe UI" w:eastAsia="Times New Roman" w:hAnsi="Segoe UI" w:cs="Segoe UI"/>
+          <w:color w:val="24292E"/>
+        </w:rPr>
+      </w:pPr>
+      <w:r>
+        <w:rPr>
+          <w:rFonts w:ascii="Segoe UI" w:eastAsia="Times New Roman" w:hAnsi="Segoe UI" w:cs="Segoe UI"/>
+          <w:color w:val="24292E"/>
+        </w:rPr>
+        <w:t>Chrome Browser (Version 66.0.3359.139 or higher)</w:t>
+      </w:r>
+    </w:p>
+    <w:p>
+      <w:pPr>
+        <w:numPr>
+          <w:ilvl w:val="0"/>
+          <w:numId w:val="6"/>
+        </w:numPr>
+        <w:spacing w:before="60" w:after="100" w:afterAutospacing="1"/>
+        <w:rPr>
+          <w:rFonts w:ascii="Segoe UI" w:eastAsia="Times New Roman" w:hAnsi="Segoe UI" w:cs="Segoe UI"/>
+          <w:color w:val="24292E"/>
+        </w:rPr>
+      </w:pPr>
+      <w:r>
+        <w:rPr>
+          <w:rFonts w:ascii="Segoe UI" w:eastAsia="Times New Roman" w:hAnsi="Segoe UI" w:cs="Segoe UI"/>
+          <w:color w:val="24292E"/>
+        </w:rPr>
+        <w:t>Quantum Firefox Browser (version 59.0.3 (64-bit))</w:t>
+      </w:r>
+    </w:p>
+    <w:p>
+      <w:pPr>
+        <w:spacing w:after="240"/>
+        <w:rPr>
+          <w:rFonts w:ascii="Segoe UI" w:eastAsia="Times New Roman" w:hAnsi="Segoe UI" w:cs="Segoe UI"/>
+          <w:color w:val="24292E"/>
+        </w:rPr>
+      </w:pPr>
+      <w:r>
+        <w:rPr>
+          <w:rFonts w:ascii="Segoe UI" w:eastAsia="Times New Roman" w:hAnsi="Segoe UI" w:cs="Segoe UI"/>
+          <w:color w:val="24292E"/>
+        </w:rPr>
+        <w:t xml:space="preserve">To execute this Program, </w:t>
+      </w:r>
+      <w:r>
+        <w:rPr>
+          <w:rFonts w:ascii="Segoe UI" w:eastAsia="Times New Roman" w:hAnsi="Segoe UI" w:cs="Segoe UI"/>
+          <w:color w:val="24292E"/>
+        </w:rPr>
+        <w:t>p</w:t>
+      </w:r>
+      <w:r>
+        <w:rPr>
+          <w:rFonts w:ascii="Segoe UI" w:eastAsia="Times New Roman" w:hAnsi="Segoe UI" w:cs="Segoe UI"/>
+          <w:color w:val="24292E"/>
+        </w:rPr>
+        <w:t>lease follow below steps:</w:t>
+      </w:r>
+    </w:p>
+    <w:p>
+      <w:pPr>
+        <w:numPr>
+          <w:ilvl w:val="0"/>
           <w:numId w:val="7"/>
         </w:numPr>
+        <w:spacing w:before="100" w:beforeAutospacing="1" w:after="100" w:afterAutospacing="1"/>
+        <w:rPr>
+          <w:rFonts w:ascii="Segoe UI" w:eastAsia="Times New Roman" w:hAnsi="Segoe UI" w:cs="Segoe UI"/>
+          <w:color w:val="24292E"/>
+        </w:rPr>
+      </w:pPr>
+      <w:r>
+        <w:rPr>
+          <w:rFonts w:ascii="Segoe UI" w:eastAsia="Times New Roman" w:hAnsi="Segoe UI" w:cs="Segoe UI"/>
+          <w:color w:val="24292E"/>
+        </w:rPr>
+        <w:t xml:space="preserve">Download the project from </w:t>
+      </w:r>
+      <w:proofErr w:type="spellStart"/>
+      <w:r>
+        <w:rPr>
+          <w:rFonts w:ascii="Segoe UI" w:eastAsia="Times New Roman" w:hAnsi="Segoe UI" w:cs="Segoe UI"/>
+          <w:color w:val="24292E"/>
+        </w:rPr>
+        <w:t>Github</w:t>
+      </w:r>
+      <w:proofErr w:type="spellEnd"/>
+      <w:r>
+        <w:rPr>
+          <w:rFonts w:ascii="Segoe UI" w:eastAsia="Times New Roman" w:hAnsi="Segoe UI" w:cs="Segoe UI"/>
+          <w:color w:val="24292E"/>
+        </w:rPr>
+        <w:t xml:space="preserve"> in local folder.</w:t>
+      </w:r>
+    </w:p>
+    <w:p>
+      <w:pPr>
+        <w:numPr>
+          <w:ilvl w:val="0"/>
+          <w:numId w:val="7"/>
+        </w:numPr>
         <w:spacing w:before="60" w:after="100" w:afterAutospacing="1"/>
         <w:rPr>
           <w:rFonts w:ascii="Segoe UI" w:eastAsia="Times New Roman" w:hAnsi="Segoe UI" w:cs="Segoe UI"/>
@@ -1416,7 +1366,129 @@
           <w:rFonts w:ascii="Segoe UI" w:eastAsia="Times New Roman" w:hAnsi="Segoe UI" w:cs="Segoe UI"/>
           <w:color w:val="24292E"/>
         </w:rPr>
-        <w:lastRenderedPageBreak/>
+        <w:t>Open the downloaded project in Eclipse IDE</w:t>
+      </w:r>
+    </w:p>
+    <w:p>
+      <w:pPr>
+        <w:numPr>
+          <w:ilvl w:val="0"/>
+          <w:numId w:val="7"/>
+        </w:numPr>
+        <w:spacing w:before="60" w:after="100" w:afterAutospacing="1"/>
+        <w:rPr>
+          <w:rFonts w:ascii="Segoe UI" w:eastAsia="Times New Roman" w:hAnsi="Segoe UI" w:cs="Segoe UI"/>
+          <w:color w:val="24292E"/>
+        </w:rPr>
+      </w:pPr>
+      <w:r>
+        <w:rPr>
+          <w:rFonts w:ascii="Segoe UI" w:eastAsia="Times New Roman" w:hAnsi="Segoe UI" w:cs="Segoe UI"/>
+          <w:color w:val="24292E"/>
+        </w:rPr>
+        <w:t>Once the project is open, right click on the project and select Maven, select "Update Project".</w:t>
+      </w:r>
+      <w:r>
+        <w:rPr>
+          <w:rFonts w:ascii="Segoe UI" w:eastAsia="Times New Roman" w:hAnsi="Segoe UI" w:cs="Segoe UI"/>
+          <w:color w:val="24292E"/>
+        </w:rPr>
+        <w:t xml:space="preserve"> </w:t>
+      </w:r>
+      <w:r>
+        <w:rPr>
+          <w:rFonts w:ascii="Segoe UI" w:eastAsia="Times New Roman" w:hAnsi="Segoe UI" w:cs="Segoe UI"/>
+          <w:color w:val="24292E"/>
+        </w:rPr>
+        <w:t xml:space="preserve">Select "Force Update of Snapshots/Releases" and click OK. </w:t>
+      </w:r>
+    </w:p>
+    <w:p>
+      <w:pPr>
+        <w:numPr>
+          <w:ilvl w:val="0"/>
+          <w:numId w:val="7"/>
+        </w:numPr>
+        <w:spacing w:before="60" w:after="100" w:afterAutospacing="1"/>
+        <w:rPr>
+          <w:rFonts w:ascii="Segoe UI" w:eastAsia="Times New Roman" w:hAnsi="Segoe UI" w:cs="Segoe UI"/>
+          <w:color w:val="24292E"/>
+        </w:rPr>
+      </w:pPr>
+      <w:r>
+        <w:rPr>
+          <w:rFonts w:ascii="Segoe UI" w:eastAsia="Times New Roman" w:hAnsi="Segoe UI" w:cs="Segoe UI"/>
+          <w:color w:val="24292E"/>
+        </w:rPr>
+        <w:t xml:space="preserve">Once the project is built, </w:t>
+      </w:r>
+      <w:r>
+        <w:rPr>
+          <w:rFonts w:ascii="Segoe UI" w:eastAsia="Times New Roman" w:hAnsi="Segoe UI" w:cs="Segoe UI"/>
+          <w:color w:val="24292E"/>
+        </w:rPr>
+        <w:t>right click on</w:t>
+      </w:r>
+      <w:r>
+        <w:rPr>
+          <w:rFonts w:ascii="Segoe UI" w:eastAsia="Times New Roman" w:hAnsi="Segoe UI" w:cs="Segoe UI"/>
+          <w:color w:val="24292E"/>
+        </w:rPr>
+        <w:t xml:space="preserve"> testng.xml </w:t>
+      </w:r>
+      <w:r>
+        <w:rPr>
+          <w:rFonts w:ascii="Segoe UI" w:eastAsia="Times New Roman" w:hAnsi="Segoe UI" w:cs="Segoe UI"/>
+          <w:color w:val="24292E"/>
+        </w:rPr>
+        <w:t xml:space="preserve">and Run the code </w:t>
+      </w:r>
+      <w:r>
+        <w:rPr>
+          <w:rFonts w:ascii="Segoe UI" w:eastAsia="Times New Roman" w:hAnsi="Segoe UI" w:cs="Segoe UI"/>
+          <w:color w:val="24292E"/>
+        </w:rPr>
+        <w:t xml:space="preserve">using </w:t>
+      </w:r>
+      <w:r>
+        <w:rPr>
+          <w:rFonts w:ascii="Segoe UI" w:eastAsia="Times New Roman" w:hAnsi="Segoe UI" w:cs="Segoe UI"/>
+          <w:color w:val="24292E"/>
+        </w:rPr>
+        <w:t>“</w:t>
+      </w:r>
+      <w:r>
+        <w:rPr>
+          <w:rFonts w:ascii="Segoe UI" w:eastAsia="Times New Roman" w:hAnsi="Segoe UI" w:cs="Segoe UI"/>
+          <w:color w:val="24292E"/>
+        </w:rPr>
+        <w:t>TestNG Suite</w:t>
+      </w:r>
+      <w:r>
+        <w:rPr>
+          <w:rFonts w:ascii="Segoe UI" w:eastAsia="Times New Roman" w:hAnsi="Segoe UI" w:cs="Segoe UI"/>
+          <w:color w:val="24292E"/>
+        </w:rPr>
+        <w:t>”</w:t>
+      </w:r>
+    </w:p>
+    <w:p>
+      <w:pPr>
+        <w:numPr>
+          <w:ilvl w:val="0"/>
+          <w:numId w:val="7"/>
+        </w:numPr>
+        <w:spacing w:before="60" w:after="100" w:afterAutospacing="1"/>
+        <w:rPr>
+          <w:rFonts w:ascii="Segoe UI" w:eastAsia="Times New Roman" w:hAnsi="Segoe UI" w:cs="Segoe UI"/>
+          <w:color w:val="24292E"/>
+        </w:rPr>
+      </w:pPr>
+      <w:r>
+        <w:rPr>
+          <w:rFonts w:ascii="Segoe UI" w:eastAsia="Times New Roman" w:hAnsi="Segoe UI" w:cs="Segoe UI"/>
+          <w:color w:val="24292E"/>
+        </w:rPr>
         <w:t xml:space="preserve">Check the results in </w:t>
       </w:r>
       <w:r>
@@ -2423,41 +2495,103 @@
       </w:pPr>
     </w:lvl>
   </w:abstractNum>
+  <w:abstractNum w:abstractNumId="8" w15:restartNumberingAfterBreak="0">
+    <w:nsid w:val="7E777514"/>
+    <w:multiLevelType w:val="hybridMultilevel"/>
+    <w:tmpl w:val="DDA4905C"/>
+    <w:lvl w:ilvl="0" w:tplc="0409000F">
+      <w:start w:val="1"/>
+      <w:numFmt w:val="decimal"/>
+      <w:lvlText w:val="%1."/>
+      <w:lvlJc w:val="left"/>
+      <w:pPr>
+        <w:ind w:left="720" w:hanging="360"/>
+      </w:pPr>
+      <w:rPr>
+        <w:rFonts w:hint="default"/>
+      </w:rPr>
+    </w:lvl>
+    <w:lvl w:ilvl="1" w:tplc="04090019" w:tentative="1">
+      <w:start w:val="1"/>
+      <w:numFmt w:val="lowerLetter"/>
+      <w:lvlText w:val="%2."/>
+      <w:lvlJc w:val="left"/>
+      <w:pPr>
+        <w:ind w:left="1440" w:hanging="360"/>
+      </w:pPr>
+    </w:lvl>
+    <w:lvl w:ilvl="2" w:tplc="0409001B" w:tentative="1">
+      <w:start w:val="1"/>
+      <w:numFmt w:val="lowerRoman"/>
+      <w:lvlText w:val="%3."/>
+      <w:lvlJc w:val="right"/>
+      <w:pPr>
+        <w:ind w:left="2160" w:hanging="180"/>
+      </w:pPr>
+    </w:lvl>
+    <w:lvl w:ilvl="3" w:tplc="0409000F" w:tentative="1">
+      <w:start w:val="1"/>
+      <w:numFmt w:val="decimal"/>
+      <w:lvlText w:val="%4."/>
+      <w:lvlJc w:val="left"/>
+      <w:pPr>
+        <w:ind w:left="2880" w:hanging="360"/>
+      </w:pPr>
+    </w:lvl>
+    <w:lvl w:ilvl="4" w:tplc="04090019" w:tentative="1">
+      <w:start w:val="1"/>
+      <w:numFmt w:val="lowerLetter"/>
+      <w:lvlText w:val="%5."/>
+      <w:lvlJc w:val="left"/>
+      <w:pPr>
+        <w:ind w:left="3600" w:hanging="360"/>
+      </w:pPr>
+    </w:lvl>
+    <w:lvl w:ilvl="5" w:tplc="0409001B" w:tentative="1">
+      <w:start w:val="1"/>
+      <w:numFmt w:val="lowerRoman"/>
+      <w:lvlText w:val="%6."/>
+      <w:lvlJc w:val="right"/>
+      <w:pPr>
+        <w:ind w:left="4320" w:hanging="180"/>
+      </w:pPr>
+    </w:lvl>
+    <w:lvl w:ilvl="6" w:tplc="0409000F" w:tentative="1">
+      <w:start w:val="1"/>
+      <w:numFmt w:val="decimal"/>
+      <w:lvlText w:val="%7."/>
+      <w:lvlJc w:val="left"/>
+      <w:pPr>
+        <w:ind w:left="5040" w:hanging="360"/>
+      </w:pPr>
+    </w:lvl>
+    <w:lvl w:ilvl="7" w:tplc="04090019" w:tentative="1">
+      <w:start w:val="1"/>
+      <w:numFmt w:val="lowerLetter"/>
+      <w:lvlText w:val="%8."/>
+      <w:lvlJc w:val="left"/>
+      <w:pPr>
+        <w:ind w:left="5760" w:hanging="360"/>
+      </w:pPr>
+    </w:lvl>
+    <w:lvl w:ilvl="8" w:tplc="0409001B" w:tentative="1">
+      <w:start w:val="1"/>
+      <w:numFmt w:val="lowerRoman"/>
+      <w:lvlText w:val="%9."/>
+      <w:lvlJc w:val="right"/>
+      <w:pPr>
+        <w:ind w:left="6480" w:hanging="180"/>
+      </w:pPr>
+    </w:lvl>
+  </w:abstractNum>
   <w:num w:numId="1">
     <w:abstractNumId w:val="0"/>
-    <w:lvlOverride w:ilvl="0"/>
-    <w:lvlOverride w:ilvl="1"/>
-    <w:lvlOverride w:ilvl="2"/>
-    <w:lvlOverride w:ilvl="3"/>
-    <w:lvlOverride w:ilvl="4"/>
-    <w:lvlOverride w:ilvl="5"/>
-    <w:lvlOverride w:ilvl="6"/>
-    <w:lvlOverride w:ilvl="7"/>
-    <w:lvlOverride w:ilvl="8"/>
   </w:num>
   <w:num w:numId="2">
     <w:abstractNumId w:val="4"/>
-    <w:lvlOverride w:ilvl="0"/>
-    <w:lvlOverride w:ilvl="1"/>
-    <w:lvlOverride w:ilvl="2"/>
-    <w:lvlOverride w:ilvl="3"/>
-    <w:lvlOverride w:ilvl="4"/>
-    <w:lvlOverride w:ilvl="5"/>
-    <w:lvlOverride w:ilvl="6"/>
-    <w:lvlOverride w:ilvl="7"/>
-    <w:lvlOverride w:ilvl="8"/>
   </w:num>
   <w:num w:numId="3">
     <w:abstractNumId w:val="6"/>
-    <w:lvlOverride w:ilvl="0"/>
-    <w:lvlOverride w:ilvl="1"/>
-    <w:lvlOverride w:ilvl="2"/>
-    <w:lvlOverride w:ilvl="3"/>
-    <w:lvlOverride w:ilvl="4"/>
-    <w:lvlOverride w:ilvl="5"/>
-    <w:lvlOverride w:ilvl="6"/>
-    <w:lvlOverride w:ilvl="7"/>
-    <w:lvlOverride w:ilvl="8"/>
   </w:num>
   <w:num w:numId="4">
     <w:abstractNumId w:val="2"/>
@@ -2473,6 +2607,9 @@
   </w:num>
   <w:num w:numId="8">
     <w:abstractNumId w:val="3"/>
+  </w:num>
+  <w:num w:numId="9">
+    <w:abstractNumId w:val="8"/>
   </w:num>
 </w:numbering>
 </file>

</xml_diff>